<commit_message>
Design Document first commit. TODO file added
</commit_message>
<xml_diff>
--- a/RASD/PowerEnJoy.docx
+++ b/RASD/PowerEnJoy.docx
@@ -25484,7 +25484,7 @@
             <w:noProof/>
             <w:lang w:val="it-IT"/>
           </w:rPr>
-          <w:t>32</w:t>
+          <w:t>22</w:t>
         </w:r>
         <w:r>
           <w:fldChar w:fldCharType="end"/>
@@ -31240,7 +31240,7 @@
 </file>
 
 <file path=customXml/itemProps1.xml><?xml version="1.0" encoding="utf-8"?>
-<ds:datastoreItem xmlns:ds="http://schemas.openxmlformats.org/officeDocument/2006/customXml" ds:itemID="{54AC2603-A445-4C1C-861A-558EC6832A1F}">
+<ds:datastoreItem xmlns:ds="http://schemas.openxmlformats.org/officeDocument/2006/customXml" ds:itemID="{7465015A-12BE-4FE8-963B-8CE4D50B0B35}">
   <ds:schemaRefs>
     <ds:schemaRef ds:uri="http://schemas.openxmlformats.org/officeDocument/2006/bibliography"/>
   </ds:schemaRefs>

</xml_diff>